<commit_message>
Add/update documentation for recent code changes, new ReadPropertiesFromExcel command.
</commit_message>
<xml_diff>
--- a/doc/UserManual/Word/60_Command_WritePropertiesToFile.docx
+++ b/doc/UserManual/Word/60_Command_WritePropertiesToFile.docx
@@ -100,13 +100,13 @@
         <w:t>-0</w:t>
       </w:r>
       <w:r>
-        <w:t>4</w:t>
+        <w:t>5</w:t>
       </w:r>
       <w:r>
         <w:t>-</w:t>
       </w:r>
       <w:r>
-        <w:t>27</w:t>
+        <w:t>06</w:t>
       </w:r>
     </w:p>
     <w:p/>
@@ -318,7 +318,13 @@
         <w:t xml:space="preserve">.  </w:t>
       </w:r>
       <w:r>
-        <w:t>Internally, properties have a name and a value, which is of a certain type (string, integer, date/time, etc.).  Examples of using the command include</w:t>
+        <w:t>Internally, properties have a name and a value, which is of a certain type (</w:t>
+      </w:r>
+      <w:r>
+        <w:t xml:space="preserve">Boolean, </w:t>
+      </w:r>
+      <w:r>
+        <w:t>string, integer, date/time, etc.).  Examples of using the command include</w:t>
       </w:r>
       <w:r>
         <w:t>:</w:t>
@@ -398,8 +404,6 @@
     </w:p>
     <w:p/>
     <w:p>
-      <w:bookmarkStart w:id="0" w:name="_GoBack"/>
-      <w:bookmarkEnd w:id="0"/>
       <w:r>
         <w:t>A number of property formats are supported as listed in the following table.</w:t>
       </w:r>
@@ -1019,9 +1023,9 @@
         </w:rPr>
         <w:drawing>
           <wp:inline distT="0" distB="0" distL="0" distR="0">
-            <wp:extent cx="5943600" cy="2012950"/>
-            <wp:effectExtent l="0" t="0" r="0" b="6350"/>
-            <wp:docPr id="2" name="Picture 2"/>
+            <wp:extent cx="5943600" cy="2132965"/>
+            <wp:effectExtent l="0" t="0" r="0" b="635"/>
+            <wp:docPr id="1" name="Picture 1"/>
             <wp:cNvGraphicFramePr>
               <a:graphicFrameLocks xmlns:a="http://schemas.openxmlformats.org/drawingml/2006/main" noChangeAspect="1"/>
             </wp:cNvGraphicFramePr>
@@ -1029,7 +1033,7 @@
               <a:graphicData uri="http://schemas.openxmlformats.org/drawingml/2006/picture">
                 <pic:pic xmlns:pic="http://schemas.openxmlformats.org/drawingml/2006/picture">
                   <pic:nvPicPr>
-                    <pic:cNvPr id="2" name="command_WritePropertiesToFile.png"/>
+                    <pic:cNvPr id="1" name="command_WritePropertiesToFile.png"/>
                     <pic:cNvPicPr/>
                   </pic:nvPicPr>
                   <pic:blipFill>
@@ -1047,7 +1051,7 @@
                   <pic:spPr>
                     <a:xfrm>
                       <a:off x="0" y="0"/>
-                      <a:ext cx="5943600" cy="2012950"/>
+                      <a:ext cx="5943600" cy="2132965"/>
                     </a:xfrm>
                     <a:prstGeom prst="rect">
                       <a:avLst/>
@@ -1101,7 +1105,7 @@
       </w:r>
     </w:p>
     <w:p>
-      <w:bookmarkStart w:id="1" w:name="replaceValue"/>
+      <w:bookmarkStart w:id="0" w:name="replaceValue"/>
     </w:p>
     <w:p>
       <w:r>
@@ -1653,6 +1657,119 @@
           </w:p>
         </w:tc>
       </w:tr>
+      <w:tr>
+        <w:trPr>
+          <w:jc w:val="center"/>
+        </w:trPr>
+        <w:tc>
+          <w:tcPr>
+            <w:tcW w:w="2197" w:type="dxa"/>
+          </w:tcPr>
+          <w:p>
+            <w:pPr>
+              <w:rPr>
+                <w:rStyle w:val="RTiSWDocLiteralText"/>
+              </w:rPr>
+            </w:pPr>
+            <w:proofErr w:type="spellStart"/>
+            <w:r>
+              <w:rPr>
+                <w:rStyle w:val="RTiSWDocLiteralText"/>
+              </w:rPr>
+              <w:t>SortOrder</w:t>
+            </w:r>
+            <w:proofErr w:type="spellEnd"/>
+          </w:p>
+        </w:tc>
+        <w:tc>
+          <w:tcPr>
+            <w:tcW w:w="4475" w:type="dxa"/>
+          </w:tcPr>
+          <w:p>
+            <w:r>
+              <w:t>The order to sort properties:</w:t>
+            </w:r>
+          </w:p>
+          <w:p>
+            <w:pPr>
+              <w:pStyle w:val="ListParagraph"/>
+              <w:numPr>
+                <w:ilvl w:val="0"/>
+                <w:numId w:val="6"/>
+              </w:numPr>
+              <w:rPr>
+                <w:rStyle w:val="RTiSWDocLiteralText"/>
+              </w:rPr>
+            </w:pPr>
+            <w:r>
+              <w:rPr>
+                <w:rStyle w:val="RTiSWDocLiteralText"/>
+              </w:rPr>
+              <w:t>Ascending</w:t>
+            </w:r>
+          </w:p>
+          <w:p>
+            <w:pPr>
+              <w:pStyle w:val="ListParagraph"/>
+              <w:numPr>
+                <w:ilvl w:val="0"/>
+                <w:numId w:val="6"/>
+              </w:numPr>
+              <w:rPr>
+                <w:rStyle w:val="RTiSWDocLiteralText"/>
+              </w:rPr>
+            </w:pPr>
+            <w:r>
+              <w:rPr>
+                <w:rStyle w:val="RTiSWDocLiteralText"/>
+              </w:rPr>
+              <w:t>Descending</w:t>
+            </w:r>
+          </w:p>
+          <w:p>
+            <w:pPr>
+              <w:pStyle w:val="ListParagraph"/>
+              <w:numPr>
+                <w:ilvl w:val="0"/>
+                <w:numId w:val="6"/>
+              </w:numPr>
+              <w:rPr>
+                <w:rStyle w:val="RTiSWDocLiteralText"/>
+              </w:rPr>
+            </w:pPr>
+            <w:r>
+              <w:rPr>
+                <w:rStyle w:val="RTiSWDocLiteralText"/>
+              </w:rPr>
+              <w:t>None</w:t>
+            </w:r>
+          </w:p>
+        </w:tc>
+        <w:tc>
+          <w:tcPr>
+            <w:tcW w:w="2599" w:type="dxa"/>
+          </w:tcPr>
+          <w:p>
+            <w:pPr>
+              <w:rPr>
+                <w:rStyle w:val="RTiSWDocLiteralText"/>
+              </w:rPr>
+            </w:pPr>
+            <w:r>
+              <w:rPr>
+                <w:rStyle w:val="RTiSWDocLiteralText"/>
+              </w:rPr>
+              <w:t>None</w:t>
+            </w:r>
+            <w:r>
+              <w:t xml:space="preserve"> – </w:t>
+            </w:r>
+            <w:r>
+              <w:t>order depends on order in processor.</w:t>
+            </w:r>
+          </w:p>
+        </w:tc>
+      </w:tr>
     </w:tbl>
     <w:p>
       <w:pPr>
@@ -1660,14 +1777,9 @@
           <w:color w:val="C0C0C0"/>
         </w:rPr>
       </w:pPr>
-    </w:p>
-    <w:bookmarkEnd w:id="1"/>
-    <w:p>
-      <w:pPr>
-        <w:rPr>
-          <w:color w:val="C0C0C0"/>
-        </w:rPr>
-      </w:pPr>
+      <w:bookmarkStart w:id="1" w:name="_GoBack"/>
+      <w:bookmarkEnd w:id="0"/>
+      <w:bookmarkEnd w:id="1"/>
     </w:p>
     <w:sectPr>
       <w:headerReference w:type="even" r:id="rId8"/>
@@ -2596,6 +2708,119 @@
       </w:rPr>
     </w:lvl>
   </w:abstractNum>
+  <w:abstractNum w:abstractNumId="5">
+    <w:nsid w:val="78BE6212"/>
+    <w:multiLevelType w:val="hybridMultilevel"/>
+    <w:tmpl w:val="0DB2D71A"/>
+    <w:lvl w:ilvl="0" w:tplc="04090001">
+      <w:start w:val="1"/>
+      <w:numFmt w:val="bullet"/>
+      <w:lvlText w:val=""/>
+      <w:lvlJc w:val="left"/>
+      <w:pPr>
+        <w:ind w:left="360" w:hanging="360"/>
+      </w:pPr>
+      <w:rPr>
+        <w:rFonts w:ascii="Symbol" w:hAnsi="Symbol" w:hint="default"/>
+      </w:rPr>
+    </w:lvl>
+    <w:lvl w:ilvl="1" w:tplc="04090003" w:tentative="1">
+      <w:start w:val="1"/>
+      <w:numFmt w:val="bullet"/>
+      <w:lvlText w:val="o"/>
+      <w:lvlJc w:val="left"/>
+      <w:pPr>
+        <w:ind w:left="1080" w:hanging="360"/>
+      </w:pPr>
+      <w:rPr>
+        <w:rFonts w:ascii="Courier New" w:hAnsi="Courier New" w:cs="Courier New" w:hint="default"/>
+      </w:rPr>
+    </w:lvl>
+    <w:lvl w:ilvl="2" w:tplc="04090005" w:tentative="1">
+      <w:start w:val="1"/>
+      <w:numFmt w:val="bullet"/>
+      <w:lvlText w:val=""/>
+      <w:lvlJc w:val="left"/>
+      <w:pPr>
+        <w:ind w:left="1800" w:hanging="360"/>
+      </w:pPr>
+      <w:rPr>
+        <w:rFonts w:ascii="Wingdings" w:hAnsi="Wingdings" w:hint="default"/>
+      </w:rPr>
+    </w:lvl>
+    <w:lvl w:ilvl="3" w:tplc="04090001" w:tentative="1">
+      <w:start w:val="1"/>
+      <w:numFmt w:val="bullet"/>
+      <w:lvlText w:val=""/>
+      <w:lvlJc w:val="left"/>
+      <w:pPr>
+        <w:ind w:left="2520" w:hanging="360"/>
+      </w:pPr>
+      <w:rPr>
+        <w:rFonts w:ascii="Symbol" w:hAnsi="Symbol" w:hint="default"/>
+      </w:rPr>
+    </w:lvl>
+    <w:lvl w:ilvl="4" w:tplc="04090003" w:tentative="1">
+      <w:start w:val="1"/>
+      <w:numFmt w:val="bullet"/>
+      <w:lvlText w:val="o"/>
+      <w:lvlJc w:val="left"/>
+      <w:pPr>
+        <w:ind w:left="3240" w:hanging="360"/>
+      </w:pPr>
+      <w:rPr>
+        <w:rFonts w:ascii="Courier New" w:hAnsi="Courier New" w:cs="Courier New" w:hint="default"/>
+      </w:rPr>
+    </w:lvl>
+    <w:lvl w:ilvl="5" w:tplc="04090005" w:tentative="1">
+      <w:start w:val="1"/>
+      <w:numFmt w:val="bullet"/>
+      <w:lvlText w:val=""/>
+      <w:lvlJc w:val="left"/>
+      <w:pPr>
+        <w:ind w:left="3960" w:hanging="360"/>
+      </w:pPr>
+      <w:rPr>
+        <w:rFonts w:ascii="Wingdings" w:hAnsi="Wingdings" w:hint="default"/>
+      </w:rPr>
+    </w:lvl>
+    <w:lvl w:ilvl="6" w:tplc="04090001" w:tentative="1">
+      <w:start w:val="1"/>
+      <w:numFmt w:val="bullet"/>
+      <w:lvlText w:val=""/>
+      <w:lvlJc w:val="left"/>
+      <w:pPr>
+        <w:ind w:left="4680" w:hanging="360"/>
+      </w:pPr>
+      <w:rPr>
+        <w:rFonts w:ascii="Symbol" w:hAnsi="Symbol" w:hint="default"/>
+      </w:rPr>
+    </w:lvl>
+    <w:lvl w:ilvl="7" w:tplc="04090003" w:tentative="1">
+      <w:start w:val="1"/>
+      <w:numFmt w:val="bullet"/>
+      <w:lvlText w:val="o"/>
+      <w:lvlJc w:val="left"/>
+      <w:pPr>
+        <w:ind w:left="5400" w:hanging="360"/>
+      </w:pPr>
+      <w:rPr>
+        <w:rFonts w:ascii="Courier New" w:hAnsi="Courier New" w:cs="Courier New" w:hint="default"/>
+      </w:rPr>
+    </w:lvl>
+    <w:lvl w:ilvl="8" w:tplc="04090005" w:tentative="1">
+      <w:start w:val="1"/>
+      <w:numFmt w:val="bullet"/>
+      <w:lvlText w:val=""/>
+      <w:lvlJc w:val="left"/>
+      <w:pPr>
+        <w:ind w:left="6120" w:hanging="360"/>
+      </w:pPr>
+      <w:rPr>
+        <w:rFonts w:ascii="Wingdings" w:hAnsi="Wingdings" w:hint="default"/>
+      </w:rPr>
+    </w:lvl>
+  </w:abstractNum>
   <w:num w:numId="1">
     <w:abstractNumId w:val="2"/>
   </w:num>
@@ -2610,6 +2835,9 @@
   </w:num>
   <w:num w:numId="5">
     <w:abstractNumId w:val="0"/>
+  </w:num>
+  <w:num w:numId="6">
+    <w:abstractNumId w:val="5"/>
   </w:num>
   <w:numIdMacAtCleanup w:val="1"/>
 </w:numbering>
@@ -3242,6 +3470,17 @@
       <w:u w:val="single"/>
     </w:rPr>
   </w:style>
+  <w:style w:type="paragraph" w:styleId="ListParagraph">
+    <w:name w:val="List Paragraph"/>
+    <w:basedOn w:val="Normal"/>
+    <w:uiPriority w:val="34"/>
+    <w:qFormat/>
+    <w:rsid w:val="00B172E6"/>
+    <w:pPr>
+      <w:ind w:left="720"/>
+      <w:contextualSpacing/>
+    </w:pPr>
+  </w:style>
 </w:styles>
 </file>
 

</xml_diff>